<commit_message>
Add answers to word doc
</commit_message>
<xml_diff>
--- a/Lab6/Shopping List.docx
+++ b/Lab6/Shopping List.docx
@@ -62,17 +62,77 @@
       </w:pPr>
     </w:p>
     <w:p>
-      <w:r>
+      <w:pPr>
+        <w:rPr>
+          <w:lang w:val="es-ES"/>
+        </w:rPr>
+      </w:pPr>
+      <w:r>
+        <w:rPr>
+          <w:lang w:val="es-ES"/>
+        </w:rPr>
         <w:t xml:space="preserve">NOMBRE: </w:t>
       </w:r>
       <w:r>
+        <w:rPr>
+          <w:lang w:val="es-ES"/>
+        </w:rPr>
         <w:br/>
-        <w:t>GITHUB REPOSITORY : [  ]</w:t>
-      </w:r>
-    </w:p>
-    <w:p>
-      <w:r>
-        <w:t>GITHUB PAGE URL: [  ]</w:t>
+        <w:t xml:space="preserve">GITHUB </w:t>
+      </w:r>
+      <w:proofErr w:type="gramStart"/>
+      <w:r>
+        <w:rPr>
+          <w:lang w:val="es-ES"/>
+        </w:rPr>
+        <w:t>REPOSITORY :</w:t>
+      </w:r>
+      <w:proofErr w:type="gramEnd"/>
+      <w:r>
+        <w:rPr>
+          <w:lang w:val="es-ES"/>
+        </w:rPr>
+        <w:t xml:space="preserve"> [  </w:t>
+      </w:r>
+      <w:hyperlink r:id="rId6" w:history="1">
+        <w:r>
+          <w:rPr>
+            <w:rStyle w:val="Hyperlink"/>
+            <w:lang w:val="es-ES"/>
+          </w:rPr>
+          <w:t>https://github.com/ncgo/ClaseWeb/tree/master/Lab6</w:t>
+        </w:r>
+      </w:hyperlink>
+      <w:r>
+        <w:rPr>
+          <w:lang w:val="es-ES"/>
+        </w:rPr>
+        <w:t xml:space="preserve"> </w:t>
+      </w:r>
+      <w:r>
+        <w:rPr>
+          <w:lang w:val="es-ES"/>
+        </w:rPr>
+        <w:t>]</w:t>
+      </w:r>
+    </w:p>
+    <w:p>
+      <w:r>
+        <w:t xml:space="preserve">GITHUB PAGE URL: [ </w:t>
+      </w:r>
+      <w:hyperlink r:id="rId7" w:history="1">
+        <w:r>
+          <w:rPr>
+            <w:rStyle w:val="Hyperlink"/>
+          </w:rPr>
+          <w:t>https://ncgo.github.io/ClaseWeb/Lab6/</w:t>
+        </w:r>
+      </w:hyperlink>
+      <w:r>
+        <w:t xml:space="preserve"> </w:t>
+      </w:r>
+      <w:r>
+        <w:t>]</w:t>
       </w:r>
     </w:p>
     <w:p>
@@ -222,61 +282,7 @@
           <w:szCs w:val="20"/>
           <w:lang w:val="es-MX"/>
         </w:rPr>
-        <w:t>Agrega un evento para que al darle click al botón de “</w:t>
-      </w:r>
-      <w:proofErr w:type="spellStart"/>
-      <w:r>
-        <w:rPr>
-          <w:sz w:val="20"/>
-          <w:szCs w:val="20"/>
-          <w:lang w:val="es-MX"/>
-        </w:rPr>
-        <w:t>Add</w:t>
-      </w:r>
-      <w:proofErr w:type="spellEnd"/>
-      <w:r>
-        <w:rPr>
-          <w:sz w:val="20"/>
-          <w:szCs w:val="20"/>
-          <w:lang w:val="es-MX"/>
-        </w:rPr>
-        <w:t xml:space="preserve"> </w:t>
-      </w:r>
-      <w:proofErr w:type="spellStart"/>
-      <w:r>
-        <w:rPr>
-          <w:sz w:val="20"/>
-          <w:szCs w:val="20"/>
-          <w:lang w:val="es-MX"/>
-        </w:rPr>
-        <w:t>item</w:t>
-      </w:r>
-      <w:proofErr w:type="spellEnd"/>
-      <w:r>
-        <w:rPr>
-          <w:sz w:val="20"/>
-          <w:szCs w:val="20"/>
-          <w:lang w:val="es-MX"/>
-        </w:rPr>
-        <w:t xml:space="preserve">” este lo agregue a la lista de resultados junto con dos </w:t>
-      </w:r>
-      <w:proofErr w:type="spellStart"/>
-      <w:r>
-        <w:rPr>
-          <w:sz w:val="20"/>
-          <w:szCs w:val="20"/>
-          <w:lang w:val="es-MX"/>
-        </w:rPr>
-        <w:t>botónes</w:t>
-      </w:r>
-      <w:proofErr w:type="spellEnd"/>
-      <w:r>
-        <w:rPr>
-          <w:sz w:val="20"/>
-          <w:szCs w:val="20"/>
-          <w:lang w:val="es-MX"/>
-        </w:rPr>
-        <w:t xml:space="preserve">: uno que diga “Check” y otro que diga “Delete”. Al agregar elementos a la lista deben de desplegarse similar a la siguiente imagen. </w:t>
+        <w:t xml:space="preserve">Agrega un evento para que al darle click al botón de “Add item” este lo agregue a la lista de resultados junto con dos botónes: uno que diga “Check” y otro que diga “Delete”. Al agregar elementos a la lista deben de desplegarse similar a la siguiente imagen. </w:t>
       </w:r>
       <w:r>
         <w:rPr>
@@ -361,7 +367,7 @@
                     <pic:cNvPicPr/>
                   </pic:nvPicPr>
                   <pic:blipFill>
-                    <a:blip r:embed="rId6"/>
+                    <a:blip r:embed="rId8"/>
                     <a:stretch>
                       <a:fillRect/>
                     </a:stretch>
@@ -547,7 +553,7 @@
                     <pic:cNvPicPr/>
                   </pic:nvPicPr>
                   <pic:blipFill>
-                    <a:blip r:embed="rId7"/>
+                    <a:blip r:embed="rId9"/>
                     <a:stretch>
                       <a:fillRect/>
                     </a:stretch>
@@ -849,43 +855,7 @@
           <w:szCs w:val="20"/>
           <w:lang w:val="es-MX"/>
         </w:rPr>
-        <w:t>$(</w:t>
-      </w:r>
-      <w:proofErr w:type="spellStart"/>
-      <w:r>
-        <w:rPr>
-          <w:sz w:val="20"/>
-          <w:szCs w:val="20"/>
-          <w:lang w:val="es-MX"/>
-        </w:rPr>
-        <w:t>this</w:t>
-      </w:r>
-      <w:proofErr w:type="spellEnd"/>
-      <w:r>
-        <w:rPr>
-          <w:sz w:val="20"/>
-          <w:szCs w:val="20"/>
-          <w:lang w:val="es-MX"/>
-        </w:rPr>
-        <w:t>).</w:t>
-      </w:r>
-      <w:proofErr w:type="spellStart"/>
-      <w:r>
-        <w:rPr>
-          <w:sz w:val="20"/>
-          <w:szCs w:val="20"/>
-          <w:lang w:val="es-MX"/>
-        </w:rPr>
-        <w:t>parent</w:t>
-      </w:r>
-      <w:proofErr w:type="spellEnd"/>
-      <w:r>
-        <w:rPr>
-          <w:sz w:val="20"/>
-          <w:szCs w:val="20"/>
-          <w:lang w:val="es-MX"/>
-        </w:rPr>
-        <w:t>()</w:t>
+        <w:t>$(this).parent()</w:t>
       </w:r>
     </w:p>
     <w:p>
@@ -910,25 +880,7 @@
           <w:szCs w:val="20"/>
           <w:lang w:val="es-MX"/>
         </w:rPr>
-        <w:t>.</w:t>
-      </w:r>
-      <w:proofErr w:type="spellStart"/>
-      <w:r>
-        <w:rPr>
-          <w:sz w:val="20"/>
-          <w:szCs w:val="20"/>
-          <w:lang w:val="es-MX"/>
-        </w:rPr>
-        <w:t>toggleClass</w:t>
-      </w:r>
-      <w:proofErr w:type="spellEnd"/>
-      <w:r>
-        <w:rPr>
-          <w:sz w:val="20"/>
-          <w:szCs w:val="20"/>
-          <w:lang w:val="es-MX"/>
-        </w:rPr>
-        <w:t>();</w:t>
+        <w:t>.toggleClass();</w:t>
       </w:r>
     </w:p>
     <w:p>
@@ -953,25 +905,7 @@
           <w:szCs w:val="20"/>
           <w:lang w:val="es-MX"/>
         </w:rPr>
-        <w:t>.</w:t>
-      </w:r>
-      <w:proofErr w:type="spellStart"/>
-      <w:r>
-        <w:rPr>
-          <w:sz w:val="20"/>
-          <w:szCs w:val="20"/>
-          <w:lang w:val="es-MX"/>
-        </w:rPr>
-        <w:t>remove</w:t>
-      </w:r>
-      <w:proofErr w:type="spellEnd"/>
-      <w:r>
-        <w:rPr>
-          <w:sz w:val="20"/>
-          <w:szCs w:val="20"/>
-          <w:lang w:val="es-MX"/>
-        </w:rPr>
-        <w:t>();</w:t>
+        <w:t>.remove();</w:t>
       </w:r>
     </w:p>
     <w:p>
@@ -1058,16 +992,22 @@
         <w:rPr>
           <w:sz w:val="20"/>
           <w:szCs w:val="20"/>
-          <w:lang w:val="es-MX"/>
-        </w:rPr>
-      </w:pPr>
-      <w:r>
-        <w:rPr>
-          <w:sz w:val="20"/>
-          <w:szCs w:val="20"/>
-          <w:lang w:val="es-MX"/>
-        </w:rPr>
-        <w:t xml:space="preserve">                                       DIV</w:t>
+        </w:rPr>
+      </w:pPr>
+      <w:r>
+        <w:rPr>
+          <w:sz w:val="20"/>
+          <w:szCs w:val="20"/>
+          <w:lang w:val="es-MX"/>
+        </w:rPr>
+        <w:t xml:space="preserve">                                       </w:t>
+      </w:r>
+      <w:r>
+        <w:rPr>
+          <w:sz w:val="20"/>
+          <w:szCs w:val="20"/>
+        </w:rPr>
+        <w:t>DIV</w:t>
       </w:r>
     </w:p>
     <w:p>
@@ -1078,14 +1018,12 @@
         <w:rPr>
           <w:sz w:val="20"/>
           <w:szCs w:val="20"/>
-          <w:lang w:val="es-MX"/>
-        </w:rPr>
-      </w:pPr>
-      <w:r>
-        <w:rPr>
-          <w:sz w:val="20"/>
-          <w:szCs w:val="20"/>
-          <w:lang w:val="es-MX"/>
+        </w:rPr>
+      </w:pPr>
+      <w:r>
+        <w:rPr>
+          <w:sz w:val="20"/>
+          <w:szCs w:val="20"/>
         </w:rPr>
         <w:t xml:space="preserve">                                         |</w:t>
       </w:r>
@@ -1093,7 +1031,6 @@
         <w:rPr>
           <w:sz w:val="20"/>
           <w:szCs w:val="20"/>
-          <w:lang w:val="es-MX"/>
         </w:rPr>
         <w:br/>
       </w:r>
@@ -1101,7 +1038,6 @@
         <w:rPr>
           <w:sz w:val="20"/>
           <w:szCs w:val="20"/>
-          <w:lang w:val="es-MX"/>
         </w:rPr>
         <w:tab/>
       </w:r>
@@ -1109,7 +1045,6 @@
         <w:rPr>
           <w:sz w:val="20"/>
           <w:szCs w:val="20"/>
-          <w:lang w:val="es-MX"/>
         </w:rPr>
         <w:tab/>
         <w:t xml:space="preserve">         LI</w:t>
@@ -1123,14 +1058,12 @@
         <w:rPr>
           <w:sz w:val="20"/>
           <w:szCs w:val="20"/>
-          <w:lang w:val="es-MX"/>
-        </w:rPr>
-      </w:pPr>
-      <w:r>
-        <w:rPr>
-          <w:sz w:val="20"/>
-          <w:szCs w:val="20"/>
-          <w:lang w:val="es-MX"/>
+        </w:rPr>
+      </w:pPr>
+      <w:r>
+        <w:rPr>
+          <w:sz w:val="20"/>
+          <w:szCs w:val="20"/>
         </w:rPr>
         <w:t xml:space="preserve">                     </w:t>
       </w:r>
@@ -1138,7 +1071,6 @@
         <w:rPr>
           <w:sz w:val="20"/>
           <w:szCs w:val="20"/>
-          <w:lang w:val="es-MX"/>
         </w:rPr>
         <w:tab/>
         <w:t xml:space="preserve">          |</w:t>
@@ -1152,14 +1084,12 @@
         <w:rPr>
           <w:sz w:val="20"/>
           <w:szCs w:val="20"/>
-          <w:lang w:val="es-MX"/>
-        </w:rPr>
-      </w:pPr>
-      <w:r>
-        <w:rPr>
-          <w:sz w:val="20"/>
-          <w:szCs w:val="20"/>
-          <w:lang w:val="es-MX"/>
+        </w:rPr>
+      </w:pPr>
+      <w:r>
+        <w:rPr>
+          <w:sz w:val="20"/>
+          <w:szCs w:val="20"/>
         </w:rPr>
         <w:t xml:space="preserve">                         P          BUTTON         </w:t>
       </w:r>
@@ -1168,7 +1098,6 @@
         <w:rPr>
           <w:sz w:val="20"/>
           <w:szCs w:val="20"/>
-          <w:lang w:val="es-MX"/>
         </w:rPr>
         <w:t>BUTTON</w:t>
       </w:r>
@@ -1177,7 +1106,6 @@
         <w:rPr>
           <w:sz w:val="20"/>
           <w:szCs w:val="20"/>
-          <w:lang w:val="es-MX"/>
         </w:rPr>
         <w:t xml:space="preserve">    P</w:t>
       </w:r>
@@ -1190,7 +1118,6 @@
         <w:rPr>
           <w:sz w:val="20"/>
           <w:szCs w:val="20"/>
-          <w:lang w:val="es-MX"/>
         </w:rPr>
       </w:pPr>
     </w:p>
@@ -1211,97 +1138,7 @@
           <w:szCs w:val="20"/>
           <w:lang w:val="es-MX"/>
         </w:rPr>
-        <w:t xml:space="preserve">De esta manera si el usuario hace </w:t>
-      </w:r>
-      <w:proofErr w:type="spellStart"/>
-      <w:r>
-        <w:rPr>
-          <w:sz w:val="20"/>
-          <w:szCs w:val="20"/>
-          <w:lang w:val="es-MX"/>
-        </w:rPr>
-        <w:t>click</w:t>
-      </w:r>
-      <w:proofErr w:type="spellEnd"/>
-      <w:r>
-        <w:rPr>
-          <w:sz w:val="20"/>
-          <w:szCs w:val="20"/>
-          <w:lang w:val="es-MX"/>
-        </w:rPr>
-        <w:t xml:space="preserve"> en alguno de los botones por medio de la delegación de eventos podrás detectar a cual se le hizo </w:t>
-      </w:r>
-      <w:proofErr w:type="spellStart"/>
-      <w:r>
-        <w:rPr>
-          <w:sz w:val="20"/>
-          <w:szCs w:val="20"/>
-          <w:lang w:val="es-MX"/>
-        </w:rPr>
-        <w:t>click</w:t>
-      </w:r>
-      <w:proofErr w:type="spellEnd"/>
-      <w:r>
-        <w:rPr>
-          <w:sz w:val="20"/>
-          <w:szCs w:val="20"/>
-          <w:lang w:val="es-MX"/>
-        </w:rPr>
-        <w:t xml:space="preserve"> y por medio de “$(</w:t>
-      </w:r>
-      <w:proofErr w:type="spellStart"/>
-      <w:r>
-        <w:rPr>
-          <w:sz w:val="20"/>
-          <w:szCs w:val="20"/>
-          <w:lang w:val="es-MX"/>
-        </w:rPr>
-        <w:t>this</w:t>
-      </w:r>
-      <w:proofErr w:type="spellEnd"/>
-      <w:r>
-        <w:rPr>
-          <w:sz w:val="20"/>
-          <w:szCs w:val="20"/>
-          <w:lang w:val="es-MX"/>
-        </w:rPr>
-        <w:t>).</w:t>
-      </w:r>
-      <w:proofErr w:type="spellStart"/>
-      <w:r>
-        <w:rPr>
-          <w:sz w:val="20"/>
-          <w:szCs w:val="20"/>
-          <w:lang w:val="es-MX"/>
-        </w:rPr>
-        <w:t>parent</w:t>
-      </w:r>
-      <w:proofErr w:type="spellEnd"/>
-      <w:r>
-        <w:rPr>
-          <w:sz w:val="20"/>
-          <w:szCs w:val="20"/>
-          <w:lang w:val="es-MX"/>
-        </w:rPr>
-        <w:t xml:space="preserve">()” navegar al padre inmediato y por ejemplo eliminar todo el contenedor de dicho elemento </w:t>
-      </w:r>
-      <w:proofErr w:type="spellStart"/>
-      <w:r>
-        <w:rPr>
-          <w:sz w:val="20"/>
-          <w:szCs w:val="20"/>
-          <w:lang w:val="es-MX"/>
-        </w:rPr>
-        <w:t>ó</w:t>
-      </w:r>
-      <w:proofErr w:type="spellEnd"/>
-      <w:r>
-        <w:rPr>
-          <w:sz w:val="20"/>
-          <w:szCs w:val="20"/>
-          <w:lang w:val="es-MX"/>
-        </w:rPr>
-        <w:t xml:space="preserve"> marcar el texto correspondiente. </w:t>
+        <w:t xml:space="preserve">De esta manera si el usuario hace click en alguno de los botones por medio de la delegación de eventos podrás detectar a cual se le hizo click y por medio de “$(this).parent()” navegar al padre inmediato y por ejemplo eliminar todo el contenedor de dicho elemento ó marcar el texto correspondiente. </w:t>
       </w:r>
     </w:p>
     <w:p>
@@ -1359,7 +1196,7 @@
         </w:rPr>
         <w:t xml:space="preserve">eberás aplicar una delegación de evento para lograr la funcionalidad de ambos botones “check” y “Delete”: </w:t>
       </w:r>
-      <w:hyperlink r:id="rId8" w:history="1">
+      <w:hyperlink r:id="rId10" w:history="1">
         <w:r>
           <w:rPr>
             <w:rStyle w:val="Hyperlink"/>
@@ -1403,29 +1240,7 @@
           <w:szCs w:val="20"/>
           <w:lang w:val="es-MX"/>
         </w:rPr>
-        <w:t xml:space="preserve">También siéntete libre en agregar más elementos, </w:t>
-      </w:r>
-      <w:proofErr w:type="spellStart"/>
-      <w:r>
-        <w:rPr>
-          <w:b/>
-          <w:bCs/>
-          <w:sz w:val="20"/>
-          <w:szCs w:val="20"/>
-          <w:lang w:val="es-MX"/>
-        </w:rPr>
-        <w:t>ids</w:t>
-      </w:r>
-      <w:proofErr w:type="spellEnd"/>
-      <w:r>
-        <w:rPr>
-          <w:b/>
-          <w:bCs/>
-          <w:sz w:val="20"/>
-          <w:szCs w:val="20"/>
-          <w:lang w:val="es-MX"/>
-        </w:rPr>
-        <w:t xml:space="preserve"> o clases al index.html.</w:t>
+        <w:t>También siéntete libre en agregar más elementos, ids o clases al index.html.</w:t>
       </w:r>
     </w:p>
     <w:p>
@@ -1524,87 +1339,7 @@
           <w:bCs/>
           <w:lang w:val="es-MX"/>
         </w:rPr>
-        <w:t xml:space="preserve">en un </w:t>
-      </w:r>
-      <w:proofErr w:type="spellStart"/>
-      <w:r>
-        <w:rPr>
-          <w:rFonts w:ascii="Calibri-Bold" w:hAnsi="Calibri-Bold" w:cs="Calibri-Bold"/>
-          <w:b/>
-          <w:bCs/>
-          <w:lang w:val="es-MX"/>
-        </w:rPr>
-        <w:t>Github</w:t>
-      </w:r>
-      <w:proofErr w:type="spellEnd"/>
-      <w:r>
-        <w:rPr>
-          <w:rFonts w:ascii="Calibri-Bold" w:hAnsi="Calibri-Bold" w:cs="Calibri-Bold"/>
-          <w:b/>
-          <w:bCs/>
-          <w:lang w:val="es-MX"/>
-        </w:rPr>
-        <w:t xml:space="preserve"> </w:t>
-      </w:r>
-      <w:proofErr w:type="spellStart"/>
-      <w:r>
-        <w:rPr>
-          <w:rFonts w:ascii="Calibri-Bold" w:hAnsi="Calibri-Bold" w:cs="Calibri-Bold"/>
-          <w:b/>
-          <w:bCs/>
-          <w:lang w:val="es-MX"/>
-        </w:rPr>
-        <w:t>pages</w:t>
-      </w:r>
-      <w:proofErr w:type="spellEnd"/>
-      <w:r>
-        <w:rPr>
-          <w:rFonts w:ascii="Calibri-Bold" w:hAnsi="Calibri-Bold" w:cs="Calibri-Bold"/>
-          <w:b/>
-          <w:bCs/>
-          <w:lang w:val="es-MX"/>
-        </w:rPr>
-        <w:t xml:space="preserve"> para poder ver su versión en vivo y sube a CANVAS ambas </w:t>
-      </w:r>
-      <w:proofErr w:type="spellStart"/>
-      <w:r>
-        <w:rPr>
-          <w:rFonts w:ascii="Calibri-Bold" w:hAnsi="Calibri-Bold" w:cs="Calibri-Bold"/>
-          <w:b/>
-          <w:bCs/>
-          <w:lang w:val="es-MX"/>
-        </w:rPr>
-        <w:t>urls</w:t>
-      </w:r>
-      <w:proofErr w:type="spellEnd"/>
-      <w:r>
-        <w:rPr>
-          <w:rFonts w:ascii="Calibri-Bold" w:hAnsi="Calibri-Bold" w:cs="Calibri-Bold"/>
-          <w:b/>
-          <w:bCs/>
-          <w:lang w:val="es-MX"/>
-        </w:rPr>
-        <w:t xml:space="preserve">, una del </w:t>
-      </w:r>
-      <w:proofErr w:type="spellStart"/>
-      <w:r>
-        <w:rPr>
-          <w:rFonts w:ascii="Calibri-Bold" w:hAnsi="Calibri-Bold" w:cs="Calibri-Bold"/>
-          <w:b/>
-          <w:bCs/>
-          <w:lang w:val="es-MX"/>
-        </w:rPr>
-        <w:t>github</w:t>
-      </w:r>
-      <w:proofErr w:type="spellEnd"/>
-      <w:r>
-        <w:rPr>
-          <w:rFonts w:ascii="Calibri-Bold" w:hAnsi="Calibri-Bold" w:cs="Calibri-Bold"/>
-          <w:b/>
-          <w:bCs/>
-          <w:lang w:val="es-MX"/>
-        </w:rPr>
-        <w:t xml:space="preserve"> page y otra del repositorio.</w:t>
+        <w:t>en un Github pages para poder ver su versión en vivo y sube a CANVAS ambas urls, una del github page y otra del repositorio.</w:t>
       </w:r>
     </w:p>
     <w:p>

</xml_diff>